<commit_message>
so retirei a legenda
</commit_message>
<xml_diff>
--- a/assign1/doc/Relatório CPD - Assignment 1.docx
+++ b/assign1/doc/Relatório CPD - Assignment 1.docx
@@ -129,35 +129,7 @@
         <w:rPr>
           <w:b/>
         </w:rPr>
-        <w:t xml:space="preserve">Performance </w:t>
-      </w:r>
-      <w:proofErr w:type="spellStart"/>
-      <w:r>
-        <w:rPr>
-          <w:b/>
-        </w:rPr>
-        <w:t>evaluation</w:t>
-      </w:r>
-      <w:proofErr w:type="spellEnd"/>
-      <w:r>
-        <w:rPr>
-          <w:b/>
-        </w:rPr>
-        <w:t xml:space="preserve"> </w:t>
-      </w:r>
-      <w:proofErr w:type="spellStart"/>
-      <w:r>
-        <w:rPr>
-          <w:b/>
-        </w:rPr>
-        <w:t>of</w:t>
-      </w:r>
-      <w:proofErr w:type="spellEnd"/>
-      <w:r>
-        <w:rPr>
-          <w:b/>
-        </w:rPr>
-        <w:t xml:space="preserve"> a single core</w:t>
+        <w:t>Performance evaluation of a single core</w:t>
       </w:r>
     </w:p>
     <w:p/>
@@ -227,37 +199,12 @@
           <w:lang w:val="en-GB"/>
         </w:rPr>
       </w:pPr>
-      <w:proofErr w:type="spellStart"/>
       <w:r>
         <w:rPr>
           <w:b/>
           <w:lang w:val="en-GB"/>
         </w:rPr>
-        <w:t>Ano</w:t>
-      </w:r>
-      <w:proofErr w:type="spellEnd"/>
-      <w:r>
-        <w:rPr>
-          <w:b/>
-          <w:lang w:val="en-GB"/>
-        </w:rPr>
-        <w:t xml:space="preserve"> </w:t>
-      </w:r>
-      <w:proofErr w:type="spellStart"/>
-      <w:r>
-        <w:rPr>
-          <w:b/>
-          <w:lang w:val="en-GB"/>
-        </w:rPr>
-        <w:t>Letivo</w:t>
-      </w:r>
-      <w:proofErr w:type="spellEnd"/>
-      <w:r>
-        <w:rPr>
-          <w:b/>
-          <w:lang w:val="en-GB"/>
-        </w:rPr>
-        <w:t>:</w:t>
+        <w:t>Ano Letivo:</w:t>
       </w:r>
       <w:r>
         <w:rPr>
@@ -342,95 +289,61 @@
           <w:szCs w:val="24"/>
           <w:lang w:val="en-GB"/>
         </w:rPr>
-        <w:t>For this study, three different matrix multiplication algorithms were implemented, usin</w:t>
-      </w:r>
-      <w:r>
+        <w:t>For this study, three different matrix multiplication algorithms were implemented, using the C++ language, and each performance was analyzed. The first two were also implemented in Java, so that we can recognize that the performance tendency is not exclusive to C++ programs.</w:t>
+      </w:r>
+    </w:p>
+    <w:p>
+      <w:pPr>
+        <w:pStyle w:val="Ttulo1"/>
+        <w:jc w:val="both"/>
+        <w:rPr>
+          <w:lang w:val="en-GB"/>
+        </w:rPr>
+      </w:pPr>
+      <w:bookmarkStart w:id="6" w:name="_pvnq0o6yqgjk" w:colFirst="0" w:colLast="0"/>
+      <w:bookmarkEnd w:id="6"/>
+      <w:r>
+        <w:rPr>
+          <w:lang w:val="en-GB"/>
+        </w:rPr>
+        <w:t>2. Algorithms Explanation</w:t>
+      </w:r>
+    </w:p>
+    <w:p>
+      <w:pPr>
+        <w:ind w:firstLine="141"/>
+        <w:jc w:val="both"/>
         <w:rPr>
           <w:sz w:val="24"/>
           <w:szCs w:val="24"/>
           <w:lang w:val="en-GB"/>
         </w:rPr>
-        <w:t xml:space="preserve">g the C++ language, and each performance was </w:t>
-      </w:r>
-      <w:proofErr w:type="spellStart"/>
+      </w:pPr>
       <w:r>
         <w:rPr>
           <w:sz w:val="24"/>
           <w:szCs w:val="24"/>
           <w:lang w:val="en-GB"/>
         </w:rPr>
-        <w:t>analyzed</w:t>
-      </w:r>
-      <w:proofErr w:type="spellEnd"/>
-      <w:r>
+        <w:t>We'll discuss three matrix multiplication algorithms: the naive, line and block matrix multiplication.</w:t>
+      </w:r>
+    </w:p>
+    <w:p>
+      <w:pPr>
+        <w:ind w:firstLine="141"/>
+        <w:jc w:val="both"/>
         <w:rPr>
           <w:sz w:val="24"/>
           <w:szCs w:val="24"/>
           <w:lang w:val="en-GB"/>
         </w:rPr>
-        <w:t>. The first two were also implemented in Java, so that we can recognize that the performance tendency is not exclusive to C++ programs.</w:t>
-      </w:r>
-    </w:p>
-    <w:p>
-      <w:pPr>
-        <w:pStyle w:val="Ttulo1"/>
-        <w:jc w:val="both"/>
-        <w:rPr>
-          <w:lang w:val="en-GB"/>
-        </w:rPr>
-      </w:pPr>
-      <w:bookmarkStart w:id="6" w:name="_pvnq0o6yqgjk" w:colFirst="0" w:colLast="0"/>
-      <w:bookmarkEnd w:id="6"/>
-      <w:r>
-        <w:rPr>
-          <w:lang w:val="en-GB"/>
-        </w:rPr>
-        <w:t>2. Algorithms Explanation</w:t>
-      </w:r>
-    </w:p>
-    <w:p>
-      <w:pPr>
-        <w:ind w:firstLine="141"/>
-        <w:jc w:val="both"/>
+      </w:pPr>
+      <w:r>
         <w:rPr>
           <w:sz w:val="24"/>
           <w:szCs w:val="24"/>
           <w:lang w:val="en-GB"/>
         </w:rPr>
-      </w:pPr>
-      <w:r>
-        <w:rPr>
-          <w:sz w:val="24"/>
-          <w:szCs w:val="24"/>
-          <w:lang w:val="en-GB"/>
-        </w:rPr>
-        <w:t>We'll discuss three matrix multiplication</w:t>
-      </w:r>
-      <w:r>
-        <w:rPr>
-          <w:sz w:val="24"/>
-          <w:szCs w:val="24"/>
-          <w:lang w:val="en-GB"/>
-        </w:rPr>
-        <w:t xml:space="preserve"> algorithms: the naive, line and block matrix multiplication.</w:t>
-      </w:r>
-    </w:p>
-    <w:p>
-      <w:pPr>
-        <w:ind w:firstLine="141"/>
-        <w:jc w:val="both"/>
-        <w:rPr>
-          <w:sz w:val="24"/>
-          <w:szCs w:val="24"/>
-          <w:lang w:val="en-GB"/>
-        </w:rPr>
-      </w:pPr>
-      <w:r>
-        <w:rPr>
-          <w:sz w:val="24"/>
-          <w:szCs w:val="24"/>
-          <w:lang w:val="en-GB"/>
-        </w:rPr>
         <w:t>It’s important to note that, for the tests made, only square matrices were used.</w:t>
       </w:r>
     </w:p>
@@ -475,8 +388,100 @@
           <w:highlight w:val="white"/>
           <w:lang w:val="en-GB"/>
         </w:rPr>
-        <w:t>f</w:t>
-      </w:r>
+        <w:t>for</w:t>
+      </w:r>
+      <w:r>
+        <w:rPr>
+          <w:rFonts w:ascii="Consolas" w:eastAsia="Consolas" w:hAnsi="Consolas" w:cs="Consolas"/>
+          <w:color w:val="434F54"/>
+          <w:highlight w:val="white"/>
+          <w:lang w:val="en-GB"/>
+        </w:rPr>
+        <w:t xml:space="preserve"> (</w:t>
+      </w:r>
+      <w:r>
+        <w:rPr>
+          <w:rFonts w:ascii="Consolas" w:eastAsia="Consolas" w:hAnsi="Consolas" w:cs="Consolas"/>
+          <w:color w:val="D35400"/>
+          <w:highlight w:val="white"/>
+          <w:lang w:val="en-GB"/>
+        </w:rPr>
+        <w:t>i</w:t>
+      </w:r>
+      <w:r>
+        <w:rPr>
+          <w:rFonts w:ascii="Consolas" w:eastAsia="Consolas" w:hAnsi="Consolas" w:cs="Consolas"/>
+          <w:color w:val="434F54"/>
+          <w:highlight w:val="white"/>
+          <w:lang w:val="en-GB"/>
+        </w:rPr>
+        <w:t xml:space="preserve"> = </w:t>
+      </w:r>
+      <w:r>
+        <w:rPr>
+          <w:rFonts w:ascii="Consolas" w:eastAsia="Consolas" w:hAnsi="Consolas" w:cs="Consolas"/>
+          <w:color w:val="8A7B52"/>
+          <w:highlight w:val="white"/>
+          <w:lang w:val="en-GB"/>
+        </w:rPr>
+        <w:t>0</w:t>
+      </w:r>
+      <w:r>
+        <w:rPr>
+          <w:rFonts w:ascii="Consolas" w:eastAsia="Consolas" w:hAnsi="Consolas" w:cs="Consolas"/>
+          <w:color w:val="434F54"/>
+          <w:highlight w:val="white"/>
+          <w:lang w:val="en-GB"/>
+        </w:rPr>
+        <w:t xml:space="preserve">; </w:t>
+      </w:r>
+      <w:r>
+        <w:rPr>
+          <w:rFonts w:ascii="Consolas" w:eastAsia="Consolas" w:hAnsi="Consolas" w:cs="Consolas"/>
+          <w:color w:val="D35400"/>
+          <w:highlight w:val="white"/>
+          <w:lang w:val="en-GB"/>
+        </w:rPr>
+        <w:t>i</w:t>
+      </w:r>
+      <w:r>
+        <w:rPr>
+          <w:rFonts w:ascii="Consolas" w:eastAsia="Consolas" w:hAnsi="Consolas" w:cs="Consolas"/>
+          <w:color w:val="434F54"/>
+          <w:highlight w:val="white"/>
+          <w:lang w:val="en-GB"/>
+        </w:rPr>
+        <w:t xml:space="preserve"> &lt; n; </w:t>
+      </w:r>
+      <w:r>
+        <w:rPr>
+          <w:rFonts w:ascii="Consolas" w:eastAsia="Consolas" w:hAnsi="Consolas" w:cs="Consolas"/>
+          <w:color w:val="D35400"/>
+          <w:highlight w:val="white"/>
+          <w:lang w:val="en-GB"/>
+        </w:rPr>
+        <w:t>i</w:t>
+      </w:r>
+      <w:r>
+        <w:rPr>
+          <w:rFonts w:ascii="Consolas" w:eastAsia="Consolas" w:hAnsi="Consolas" w:cs="Consolas"/>
+          <w:color w:val="434F54"/>
+          <w:highlight w:val="white"/>
+          <w:lang w:val="en-GB"/>
+        </w:rPr>
+        <w:t>++)</w:t>
+      </w:r>
+    </w:p>
+    <w:p>
+      <w:pPr>
+        <w:widowControl w:val="0"/>
+        <w:rPr>
+          <w:rFonts w:ascii="Consolas" w:eastAsia="Consolas" w:hAnsi="Consolas" w:cs="Consolas"/>
+          <w:color w:val="434F54"/>
+          <w:highlight w:val="white"/>
+          <w:lang w:val="en-GB"/>
+        </w:rPr>
+      </w:pPr>
       <w:r>
         <w:rPr>
           <w:rFonts w:ascii="Consolas" w:eastAsia="Consolas" w:hAnsi="Consolas" w:cs="Consolas"/>
@@ -484,7 +489,7 @@
           <w:highlight w:val="white"/>
           <w:lang w:val="en-GB"/>
         </w:rPr>
-        <w:t>or</w:t>
+        <w:t xml:space="preserve">  for</w:t>
       </w:r>
       <w:r>
         <w:rPr>
@@ -495,7 +500,6 @@
         </w:rPr>
         <w:t xml:space="preserve"> (</w:t>
       </w:r>
-      <w:proofErr w:type="spellStart"/>
       <w:r>
         <w:rPr>
           <w:rFonts w:ascii="Consolas" w:eastAsia="Consolas" w:hAnsi="Consolas" w:cs="Consolas"/>
@@ -503,9 +507,8 @@
           <w:highlight w:val="white"/>
           <w:lang w:val="en-GB"/>
         </w:rPr>
-        <w:t>i</w:t>
-      </w:r>
-      <w:proofErr w:type="spellEnd"/>
+        <w:t>j</w:t>
+      </w:r>
       <w:r>
         <w:rPr>
           <w:rFonts w:ascii="Consolas" w:eastAsia="Consolas" w:hAnsi="Consolas" w:cs="Consolas"/>
@@ -533,7 +536,6 @@
         </w:rPr>
         <w:t xml:space="preserve">; </w:t>
       </w:r>
-      <w:proofErr w:type="spellStart"/>
       <w:r>
         <w:rPr>
           <w:rFonts w:ascii="Consolas" w:eastAsia="Consolas" w:hAnsi="Consolas" w:cs="Consolas"/>
@@ -541,9 +543,8 @@
           <w:highlight w:val="white"/>
           <w:lang w:val="en-GB"/>
         </w:rPr>
-        <w:t>i</w:t>
-      </w:r>
-      <w:proofErr w:type="spellEnd"/>
+        <w:t>j</w:t>
+      </w:r>
       <w:r>
         <w:rPr>
           <w:rFonts w:ascii="Consolas" w:eastAsia="Consolas" w:hAnsi="Consolas" w:cs="Consolas"/>
@@ -553,7 +554,6 @@
         </w:rPr>
         <w:t xml:space="preserve"> &lt; n; </w:t>
       </w:r>
-      <w:proofErr w:type="spellStart"/>
       <w:r>
         <w:rPr>
           <w:rFonts w:ascii="Consolas" w:eastAsia="Consolas" w:hAnsi="Consolas" w:cs="Consolas"/>
@@ -561,9 +561,8 @@
           <w:highlight w:val="white"/>
           <w:lang w:val="en-GB"/>
         </w:rPr>
-        <w:t>i</w:t>
-      </w:r>
-      <w:proofErr w:type="spellEnd"/>
+        <w:t>j</w:t>
+      </w:r>
       <w:r>
         <w:rPr>
           <w:rFonts w:ascii="Consolas" w:eastAsia="Consolas" w:hAnsi="Consolas" w:cs="Consolas"/>
@@ -572,118 +571,6 @@
           <w:lang w:val="en-GB"/>
         </w:rPr>
         <w:t>++)</w:t>
-      </w:r>
-    </w:p>
-    <w:p>
-      <w:pPr>
-        <w:widowControl w:val="0"/>
-        <w:rPr>
-          <w:rFonts w:ascii="Consolas" w:eastAsia="Consolas" w:hAnsi="Consolas" w:cs="Consolas"/>
-          <w:color w:val="434F54"/>
-          <w:highlight w:val="white"/>
-          <w:lang w:val="en-GB"/>
-        </w:rPr>
-      </w:pPr>
-      <w:r>
-        <w:rPr>
-          <w:rFonts w:ascii="Consolas" w:eastAsia="Consolas" w:hAnsi="Consolas" w:cs="Consolas"/>
-          <w:color w:val="00979D"/>
-          <w:highlight w:val="white"/>
-          <w:lang w:val="en-GB"/>
-        </w:rPr>
-        <w:t xml:space="preserve">  for</w:t>
-      </w:r>
-      <w:r>
-        <w:rPr>
-          <w:rFonts w:ascii="Consolas" w:eastAsia="Consolas" w:hAnsi="Consolas" w:cs="Consolas"/>
-          <w:color w:val="434F54"/>
-          <w:highlight w:val="white"/>
-          <w:lang w:val="en-GB"/>
-        </w:rPr>
-        <w:t xml:space="preserve"> (</w:t>
-      </w:r>
-      <w:r>
-        <w:rPr>
-          <w:rFonts w:ascii="Consolas" w:eastAsia="Consolas" w:hAnsi="Consolas" w:cs="Consolas"/>
-          <w:color w:val="D35400"/>
-          <w:highlight w:val="white"/>
-          <w:lang w:val="en-GB"/>
-        </w:rPr>
-        <w:t>j</w:t>
-      </w:r>
-      <w:r>
-        <w:rPr>
-          <w:rFonts w:ascii="Consolas" w:eastAsia="Consolas" w:hAnsi="Consolas" w:cs="Consolas"/>
-          <w:color w:val="434F54"/>
-          <w:highlight w:val="white"/>
-          <w:lang w:val="en-GB"/>
-        </w:rPr>
-        <w:t xml:space="preserve"> = </w:t>
-      </w:r>
-      <w:r>
-        <w:rPr>
-          <w:rFonts w:ascii="Consolas" w:eastAsia="Consolas" w:hAnsi="Consolas" w:cs="Consolas"/>
-          <w:color w:val="8A7B52"/>
-          <w:highlight w:val="white"/>
-          <w:lang w:val="en-GB"/>
-        </w:rPr>
-        <w:t>0</w:t>
-      </w:r>
-      <w:r>
-        <w:rPr>
-          <w:rFonts w:ascii="Consolas" w:eastAsia="Consolas" w:hAnsi="Consolas" w:cs="Consolas"/>
-          <w:color w:val="434F54"/>
-          <w:highlight w:val="white"/>
-          <w:lang w:val="en-GB"/>
-        </w:rPr>
-        <w:t xml:space="preserve">; </w:t>
-      </w:r>
-      <w:r>
-        <w:rPr>
-          <w:rFonts w:ascii="Consolas" w:eastAsia="Consolas" w:hAnsi="Consolas" w:cs="Consolas"/>
-          <w:color w:val="D35400"/>
-          <w:highlight w:val="white"/>
-          <w:lang w:val="en-GB"/>
-        </w:rPr>
-        <w:t>j</w:t>
-      </w:r>
-      <w:r>
-        <w:rPr>
-          <w:rFonts w:ascii="Consolas" w:eastAsia="Consolas" w:hAnsi="Consolas" w:cs="Consolas"/>
-          <w:color w:val="434F54"/>
-          <w:highlight w:val="white"/>
-          <w:lang w:val="en-GB"/>
-        </w:rPr>
-        <w:t xml:space="preserve"> &lt; n; </w:t>
-      </w:r>
-      <w:proofErr w:type="spellStart"/>
-      <w:r>
-        <w:rPr>
-          <w:rFonts w:ascii="Consolas" w:eastAsia="Consolas" w:hAnsi="Consolas" w:cs="Consolas"/>
-          <w:color w:val="D35400"/>
-          <w:highlight w:val="white"/>
-          <w:lang w:val="en-GB"/>
-        </w:rPr>
-        <w:t>j</w:t>
-      </w:r>
-      <w:r>
-        <w:rPr>
-          <w:rFonts w:ascii="Consolas" w:eastAsia="Consolas" w:hAnsi="Consolas" w:cs="Consolas"/>
-          <w:color w:val="434F54"/>
-          <w:highlight w:val="white"/>
-          <w:lang w:val="en-GB"/>
-        </w:rPr>
-        <w:t>++</w:t>
-      </w:r>
-      <w:proofErr w:type="spellEnd"/>
-      <w:r>
-        <w:rPr>
-          <w:rFonts w:ascii="Consolas" w:eastAsia="Consolas" w:hAnsi="Consolas" w:cs="Consolas"/>
-          <w:color w:val="434F54"/>
-          <w:highlight w:val="white"/>
-          <w:lang w:val="en-GB"/>
-        </w:rPr>
-        <w:t>)</w:t>
       </w:r>
       <w:r>
         <w:rPr>
@@ -711,16 +598,7 @@
           <w:highlight w:val="white"/>
           <w:lang w:val="en-GB"/>
         </w:rPr>
-        <w:t xml:space="preserve"> (</w:t>
-      </w:r>
-      <w:r>
-        <w:rPr>
-          <w:rFonts w:ascii="Consolas" w:eastAsia="Consolas" w:hAnsi="Consolas" w:cs="Consolas"/>
-          <w:color w:val="434F54"/>
-          <w:highlight w:val="white"/>
-          <w:lang w:val="en-GB"/>
-        </w:rPr>
-        <w:t xml:space="preserve">k = </w:t>
+        <w:t xml:space="preserve"> (k = </w:t>
       </w:r>
       <w:r>
         <w:rPr>
@@ -748,69 +626,7 @@
           <w:lang w:val="en-GB"/>
         </w:rPr>
         <w:br/>
-        <w:t xml:space="preserve">      C[</w:t>
-      </w:r>
-      <w:proofErr w:type="spellStart"/>
-      <w:proofErr w:type="gramStart"/>
-      <w:r>
-        <w:rPr>
-          <w:rFonts w:ascii="Consolas" w:eastAsia="Consolas" w:hAnsi="Consolas" w:cs="Consolas"/>
-          <w:color w:val="434F54"/>
-          <w:highlight w:val="white"/>
-          <w:lang w:val="en-GB"/>
-        </w:rPr>
-        <w:t>i,j</w:t>
-      </w:r>
-      <w:proofErr w:type="spellEnd"/>
-      <w:proofErr w:type="gramEnd"/>
-      <w:r>
-        <w:rPr>
-          <w:rFonts w:ascii="Consolas" w:eastAsia="Consolas" w:hAnsi="Consolas" w:cs="Consolas"/>
-          <w:color w:val="434F54"/>
-          <w:highlight w:val="white"/>
-          <w:lang w:val="en-GB"/>
-        </w:rPr>
-        <w:t>] = C[</w:t>
-      </w:r>
-      <w:proofErr w:type="spellStart"/>
-      <w:r>
-        <w:rPr>
-          <w:rFonts w:ascii="Consolas" w:eastAsia="Consolas" w:hAnsi="Consolas" w:cs="Consolas"/>
-          <w:color w:val="434F54"/>
-          <w:highlight w:val="white"/>
-          <w:lang w:val="en-GB"/>
-        </w:rPr>
-        <w:t>i,j</w:t>
-      </w:r>
-      <w:proofErr w:type="spellEnd"/>
-      <w:r>
-        <w:rPr>
-          <w:rFonts w:ascii="Consolas" w:eastAsia="Consolas" w:hAnsi="Consolas" w:cs="Consolas"/>
-          <w:color w:val="434F54"/>
-          <w:highlight w:val="white"/>
-          <w:lang w:val="en-GB"/>
-        </w:rPr>
-        <w:t>] + A[</w:t>
-      </w:r>
-      <w:proofErr w:type="spellStart"/>
-      <w:r>
-        <w:rPr>
-          <w:rFonts w:ascii="Consolas" w:eastAsia="Consolas" w:hAnsi="Consolas" w:cs="Consolas"/>
-          <w:color w:val="434F54"/>
-          <w:highlight w:val="white"/>
-          <w:lang w:val="en-GB"/>
-        </w:rPr>
-        <w:t>i,k</w:t>
-      </w:r>
-      <w:proofErr w:type="spellEnd"/>
-      <w:r>
-        <w:rPr>
-          <w:rFonts w:ascii="Consolas" w:eastAsia="Consolas" w:hAnsi="Consolas" w:cs="Consolas"/>
-          <w:color w:val="434F54"/>
-          <w:highlight w:val="white"/>
-          <w:lang w:val="en-GB"/>
-        </w:rPr>
-        <w:t>] * B [k, j]</w:t>
+        <w:t xml:space="preserve">      C[i,j] = C[i,j] + A[i,k] * B [k, j]</w:t>
       </w:r>
       <w:r>
         <w:rPr>
@@ -932,65 +748,40 @@
     </w:p>
     <w:p>
       <w:pPr>
-        <w:jc w:val="center"/>
-        <w:rPr>
-          <w:lang w:val="en-GB"/>
-        </w:rPr>
-      </w:pPr>
-      <w:r>
-        <w:rPr>
-          <w:lang w:val="en-GB"/>
-        </w:rPr>
-        <w:t>1. Pseudocode - Naive Approach</w:t>
-      </w:r>
-    </w:p>
-    <w:p>
-      <w:pPr>
         <w:pStyle w:val="Ttulo2"/>
+        <w:rPr>
+          <w:lang w:val="en-GB"/>
+        </w:rPr>
       </w:pPr>
       <w:bookmarkStart w:id="8" w:name="_9r900n4zgor2" w:colFirst="0" w:colLast="0"/>
       <w:bookmarkEnd w:id="8"/>
       <w:r>
-        <w:t xml:space="preserve">2.2 </w:t>
-      </w:r>
-      <w:proofErr w:type="spellStart"/>
-      <w:r>
-        <w:t>Line</w:t>
-      </w:r>
-      <w:proofErr w:type="spellEnd"/>
-      <w:r>
-        <w:t xml:space="preserve"> </w:t>
-      </w:r>
-      <w:proofErr w:type="spellStart"/>
-      <w:r>
-        <w:t>Matrix</w:t>
-      </w:r>
-      <w:proofErr w:type="spellEnd"/>
-      <w:r>
-        <w:t xml:space="preserve"> </w:t>
-      </w:r>
-      <w:proofErr w:type="spellStart"/>
-      <w:r>
-        <w:t>Multiplication</w:t>
-      </w:r>
-      <w:proofErr w:type="spellEnd"/>
-      <w:r>
-        <w:t xml:space="preserve"> </w:t>
-      </w:r>
-      <w:proofErr w:type="spellStart"/>
-      <w:r>
-        <w:t>Algorithm</w:t>
-      </w:r>
-      <w:proofErr w:type="spellEnd"/>
-      <w:r>
+        <w:rPr>
+          <w:lang w:val="en-GB"/>
+        </w:rPr>
+        <w:t>2.2 Line Matrix Multiplication Algorithm</w:t>
+      </w:r>
+      <w:r>
+        <w:rPr>
+          <w:lang w:val="en-GB"/>
+        </w:rPr>
         <w:tab/>
         <w:t xml:space="preserve"> </w:t>
       </w:r>
       <w:r>
+        <w:rPr>
+          <w:lang w:val="en-GB"/>
+        </w:rPr>
         <w:tab/>
       </w:r>
     </w:p>
-    <w:p/>
+    <w:p>
+      <w:pPr>
+        <w:rPr>
+          <w:lang w:val="en-GB"/>
+        </w:rPr>
+      </w:pPr>
+    </w:p>
     <w:tbl>
       <w:tblPr>
         <w:tblStyle w:val="a"/>
@@ -1041,16 +832,7 @@
                 <w:highlight w:val="white"/>
                 <w:lang w:val="en-GB"/>
               </w:rPr>
-              <w:t>f</w:t>
-            </w:r>
-            <w:r>
-              <w:rPr>
-                <w:rFonts w:ascii="Consolas" w:eastAsia="Consolas" w:hAnsi="Consolas" w:cs="Consolas"/>
-                <w:color w:val="00979D"/>
-                <w:highlight w:val="white"/>
-                <w:lang w:val="en-GB"/>
-              </w:rPr>
-              <w:t>or</w:t>
+              <w:t>for</w:t>
             </w:r>
             <w:r>
               <w:rPr>
@@ -1061,7 +843,6 @@
               </w:rPr>
               <w:t xml:space="preserve"> (</w:t>
             </w:r>
-            <w:proofErr w:type="spellStart"/>
             <w:r>
               <w:rPr>
                 <w:rFonts w:ascii="Consolas" w:eastAsia="Consolas" w:hAnsi="Consolas" w:cs="Consolas"/>
@@ -1071,7 +852,6 @@
               </w:rPr>
               <w:t>i</w:t>
             </w:r>
-            <w:proofErr w:type="spellEnd"/>
             <w:r>
               <w:rPr>
                 <w:rFonts w:ascii="Consolas" w:eastAsia="Consolas" w:hAnsi="Consolas" w:cs="Consolas"/>
@@ -1099,7 +879,6 @@
               </w:rPr>
               <w:t xml:space="preserve">; </w:t>
             </w:r>
-            <w:proofErr w:type="spellStart"/>
             <w:r>
               <w:rPr>
                 <w:rFonts w:ascii="Consolas" w:eastAsia="Consolas" w:hAnsi="Consolas" w:cs="Consolas"/>
@@ -1109,7 +888,6 @@
               </w:rPr>
               <w:t>i</w:t>
             </w:r>
-            <w:proofErr w:type="spellEnd"/>
             <w:r>
               <w:rPr>
                 <w:rFonts w:ascii="Consolas" w:eastAsia="Consolas" w:hAnsi="Consolas" w:cs="Consolas"/>
@@ -1119,7 +897,6 @@
               </w:rPr>
               <w:t xml:space="preserve"> &lt; n; </w:t>
             </w:r>
-            <w:proofErr w:type="spellStart"/>
             <w:r>
               <w:rPr>
                 <w:rFonts w:ascii="Consolas" w:eastAsia="Consolas" w:hAnsi="Consolas" w:cs="Consolas"/>
@@ -1129,7 +906,6 @@
               </w:rPr>
               <w:t>i</w:t>
             </w:r>
-            <w:proofErr w:type="spellEnd"/>
             <w:r>
               <w:rPr>
                 <w:rFonts w:ascii="Consolas" w:eastAsia="Consolas" w:hAnsi="Consolas" w:cs="Consolas"/>
@@ -1272,7 +1048,6 @@
               </w:rPr>
               <w:t xml:space="preserve"> &lt; n; </w:t>
             </w:r>
-            <w:proofErr w:type="spellStart"/>
             <w:r>
               <w:rPr>
                 <w:rFonts w:ascii="Consolas" w:eastAsia="Consolas" w:hAnsi="Consolas" w:cs="Consolas"/>
@@ -1289,17 +1064,7 @@
                 <w:highlight w:val="white"/>
                 <w:lang w:val="en-GB"/>
               </w:rPr>
-              <w:t>++</w:t>
-            </w:r>
-            <w:proofErr w:type="spellEnd"/>
-            <w:r>
-              <w:rPr>
-                <w:rFonts w:ascii="Consolas" w:eastAsia="Consolas" w:hAnsi="Consolas" w:cs="Consolas"/>
-                <w:color w:val="434F54"/>
-                <w:highlight w:val="white"/>
-                <w:lang w:val="en-GB"/>
-              </w:rPr>
-              <w:t>)</w:t>
+              <w:t>++)</w:t>
             </w:r>
             <w:r>
               <w:rPr>
@@ -1318,77 +1083,7 @@
                 <w:lang w:val="en-GB"/>
               </w:rPr>
               <w:tab/>
-            </w:r>
-            <w:r>
-              <w:rPr>
-                <w:rFonts w:ascii="Consolas" w:eastAsia="Consolas" w:hAnsi="Consolas" w:cs="Consolas"/>
-                <w:color w:val="434F54"/>
-                <w:highlight w:val="white"/>
-                <w:lang w:val="en-GB"/>
-              </w:rPr>
-              <w:t>C[</w:t>
-            </w:r>
-            <w:proofErr w:type="spellStart"/>
-            <w:proofErr w:type="gramStart"/>
-            <w:r>
-              <w:rPr>
-                <w:rFonts w:ascii="Consolas" w:eastAsia="Consolas" w:hAnsi="Consolas" w:cs="Consolas"/>
-                <w:color w:val="434F54"/>
-                <w:highlight w:val="white"/>
-                <w:lang w:val="en-GB"/>
-              </w:rPr>
-              <w:t>i,j</w:t>
-            </w:r>
-            <w:proofErr w:type="spellEnd"/>
-            <w:proofErr w:type="gramEnd"/>
-            <w:r>
-              <w:rPr>
-                <w:rFonts w:ascii="Consolas" w:eastAsia="Consolas" w:hAnsi="Consolas" w:cs="Consolas"/>
-                <w:color w:val="434F54"/>
-                <w:highlight w:val="white"/>
-                <w:lang w:val="en-GB"/>
-              </w:rPr>
-              <w:t>] = C[</w:t>
-            </w:r>
-            <w:proofErr w:type="spellStart"/>
-            <w:r>
-              <w:rPr>
-                <w:rFonts w:ascii="Consolas" w:eastAsia="Consolas" w:hAnsi="Consolas" w:cs="Consolas"/>
-                <w:color w:val="434F54"/>
-                <w:highlight w:val="white"/>
-                <w:lang w:val="en-GB"/>
-              </w:rPr>
-              <w:t>i,j</w:t>
-            </w:r>
-            <w:proofErr w:type="spellEnd"/>
-            <w:r>
-              <w:rPr>
-                <w:rFonts w:ascii="Consolas" w:eastAsia="Consolas" w:hAnsi="Consolas" w:cs="Consolas"/>
-                <w:color w:val="434F54"/>
-                <w:highlight w:val="white"/>
-                <w:lang w:val="en-GB"/>
-              </w:rPr>
-              <w:t>] + A[</w:t>
-            </w:r>
-            <w:proofErr w:type="spellStart"/>
-            <w:r>
-              <w:rPr>
-                <w:rFonts w:ascii="Consolas" w:eastAsia="Consolas" w:hAnsi="Consolas" w:cs="Consolas"/>
-                <w:color w:val="434F54"/>
-                <w:highlight w:val="white"/>
-                <w:lang w:val="en-GB"/>
-              </w:rPr>
-              <w:t>i,k</w:t>
-            </w:r>
-            <w:proofErr w:type="spellEnd"/>
-            <w:r>
-              <w:rPr>
-                <w:rFonts w:ascii="Consolas" w:eastAsia="Consolas" w:hAnsi="Consolas" w:cs="Consolas"/>
-                <w:color w:val="434F54"/>
-                <w:highlight w:val="white"/>
-                <w:lang w:val="en-GB"/>
-              </w:rPr>
-              <w:t>] * B [k, j]</w:t>
+              <w:t>C[i,j] = C[i,j] + A[i,k] * B [k, j]</w:t>
             </w:r>
             <w:r>
               <w:rPr>
@@ -1684,19 +1379,8 @@
           <w:highlight w:val="white"/>
           <w:lang w:val="en-GB"/>
         </w:rPr>
-        <w:t xml:space="preserve">= </w:t>
-      </w:r>
-      <w:proofErr w:type="spellStart"/>
-      <w:r>
-        <w:rPr>
-          <w:rFonts w:ascii="Consolas" w:eastAsia="Consolas" w:hAnsi="Consolas" w:cs="Consolas"/>
-          <w:color w:val="434F54"/>
-          <w:highlight w:val="white"/>
-          <w:lang w:val="en-GB"/>
-        </w:rPr>
-        <w:t>blockSize</w:t>
-      </w:r>
-      <w:proofErr w:type="spellEnd"/>
+        <w:t>= blockSize</w:t>
+      </w:r>
       <w:r>
         <w:rPr>
           <w:rFonts w:ascii="Consolas" w:eastAsia="Consolas" w:hAnsi="Consolas" w:cs="Consolas"/>
@@ -1742,7 +1426,6 @@
         </w:rPr>
         <w:t xml:space="preserve"> (</w:t>
       </w:r>
-      <w:proofErr w:type="spellStart"/>
       <w:r>
         <w:rPr>
           <w:rFonts w:ascii="Consolas" w:eastAsia="Consolas" w:hAnsi="Consolas" w:cs="Consolas"/>
@@ -1761,7 +1444,6 @@
         </w:rPr>
         <w:t>j</w:t>
       </w:r>
-      <w:proofErr w:type="spellEnd"/>
       <w:r>
         <w:rPr>
           <w:rFonts w:ascii="Consolas" w:eastAsia="Consolas" w:hAnsi="Consolas" w:cs="Consolas"/>
@@ -1789,7 +1471,6 @@
         </w:rPr>
         <w:t xml:space="preserve">; </w:t>
       </w:r>
-      <w:proofErr w:type="spellStart"/>
       <w:r>
         <w:rPr>
           <w:rFonts w:ascii="Consolas" w:eastAsia="Consolas" w:hAnsi="Consolas" w:cs="Consolas"/>
@@ -1808,7 +1489,6 @@
         </w:rPr>
         <w:t>j</w:t>
       </w:r>
-      <w:proofErr w:type="spellEnd"/>
       <w:r>
         <w:rPr>
           <w:rFonts w:ascii="Consolas" w:eastAsia="Consolas" w:hAnsi="Consolas" w:cs="Consolas"/>
@@ -1818,7 +1498,6 @@
         </w:rPr>
         <w:t xml:space="preserve"> &lt; n; </w:t>
       </w:r>
-      <w:proofErr w:type="spellStart"/>
       <w:r>
         <w:rPr>
           <w:rFonts w:ascii="Consolas" w:eastAsia="Consolas" w:hAnsi="Consolas" w:cs="Consolas"/>
@@ -1837,27 +1516,15 @@
         </w:rPr>
         <w:t>j</w:t>
       </w:r>
-      <w:proofErr w:type="spellEnd"/>
-      <w:r>
-        <w:rPr>
-          <w:rFonts w:ascii="Consolas" w:eastAsia="Consolas" w:hAnsi="Consolas" w:cs="Consolas"/>
-          <w:color w:val="434F54"/>
-          <w:highlight w:val="white"/>
-          <w:lang w:val="en-GB"/>
-        </w:rPr>
-        <w:t xml:space="preserve"> += </w:t>
-      </w:r>
-      <w:proofErr w:type="spellStart"/>
-      <w:r>
-        <w:rPr>
-          <w:rFonts w:ascii="Consolas" w:eastAsia="Consolas" w:hAnsi="Consolas" w:cs="Consolas"/>
-          <w:color w:val="434F54"/>
-          <w:highlight w:val="white"/>
-          <w:lang w:val="en-GB"/>
-        </w:rPr>
-        <w:t>blockSize</w:t>
-      </w:r>
-      <w:proofErr w:type="spellEnd"/>
+      <w:r>
+        <w:rPr>
+          <w:rFonts w:ascii="Consolas" w:eastAsia="Consolas" w:hAnsi="Consolas" w:cs="Consolas"/>
+          <w:color w:val="434F54"/>
+          <w:highlight w:val="white"/>
+          <w:lang w:val="en-GB"/>
+        </w:rPr>
+        <w:t xml:space="preserve"> += blockSize</w:t>
+      </w:r>
       <w:r>
         <w:rPr>
           <w:rFonts w:ascii="Consolas" w:eastAsia="Consolas" w:hAnsi="Consolas" w:cs="Consolas"/>
@@ -1982,19 +1649,8 @@
           <w:highlight w:val="white"/>
           <w:lang w:val="en-GB"/>
         </w:rPr>
-        <w:t xml:space="preserve"> += </w:t>
-      </w:r>
-      <w:proofErr w:type="spellStart"/>
-      <w:r>
-        <w:rPr>
-          <w:rFonts w:ascii="Consolas" w:eastAsia="Consolas" w:hAnsi="Consolas" w:cs="Consolas"/>
-          <w:color w:val="434F54"/>
-          <w:highlight w:val="white"/>
-          <w:lang w:val="en-GB"/>
-        </w:rPr>
-        <w:t>blockSize</w:t>
-      </w:r>
-      <w:proofErr w:type="spellEnd"/>
+        <w:t xml:space="preserve"> += blockSize</w:t>
+      </w:r>
       <w:r>
         <w:rPr>
           <w:rFonts w:ascii="Consolas" w:eastAsia="Consolas" w:hAnsi="Consolas" w:cs="Consolas"/>
@@ -2058,7 +1714,6 @@
         </w:rPr>
         <w:t xml:space="preserve"> (</w:t>
       </w:r>
-      <w:proofErr w:type="spellStart"/>
       <w:r>
         <w:rPr>
           <w:rFonts w:ascii="Consolas" w:eastAsia="Consolas" w:hAnsi="Consolas" w:cs="Consolas"/>
@@ -2068,7 +1723,6 @@
         </w:rPr>
         <w:t>i</w:t>
       </w:r>
-      <w:proofErr w:type="spellEnd"/>
       <w:r>
         <w:rPr>
           <w:rFonts w:ascii="Consolas" w:eastAsia="Consolas" w:hAnsi="Consolas" w:cs="Consolas"/>
@@ -2096,7 +1750,6 @@
         </w:rPr>
         <w:t xml:space="preserve">; </w:t>
       </w:r>
-      <w:proofErr w:type="spellStart"/>
       <w:r>
         <w:rPr>
           <w:rFonts w:ascii="Consolas" w:eastAsia="Consolas" w:hAnsi="Consolas" w:cs="Consolas"/>
@@ -2106,7 +1759,6 @@
         </w:rPr>
         <w:t>i</w:t>
       </w:r>
-      <w:proofErr w:type="spellEnd"/>
       <w:r>
         <w:rPr>
           <w:rFonts w:ascii="Consolas" w:eastAsia="Consolas" w:hAnsi="Consolas" w:cs="Consolas"/>
@@ -2116,25 +1768,14 @@
         </w:rPr>
         <w:t xml:space="preserve"> &lt; </w:t>
       </w:r>
-      <w:proofErr w:type="spellStart"/>
-      <w:r>
-        <w:rPr>
-          <w:rFonts w:ascii="Consolas" w:eastAsia="Consolas" w:hAnsi="Consolas" w:cs="Consolas"/>
-          <w:color w:val="434F54"/>
-          <w:highlight w:val="white"/>
-          <w:lang w:val="en-GB"/>
-        </w:rPr>
-        <w:t>blockSize</w:t>
-      </w:r>
-      <w:proofErr w:type="spellEnd"/>
-      <w:r>
-        <w:rPr>
-          <w:rFonts w:ascii="Consolas" w:eastAsia="Consolas" w:hAnsi="Consolas" w:cs="Consolas"/>
-          <w:color w:val="434F54"/>
-          <w:highlight w:val="white"/>
-          <w:lang w:val="en-GB"/>
-        </w:rPr>
-        <w:t>;</w:t>
+      <w:r>
+        <w:rPr>
+          <w:rFonts w:ascii="Consolas" w:eastAsia="Consolas" w:hAnsi="Consolas" w:cs="Consolas"/>
+          <w:color w:val="434F54"/>
+          <w:highlight w:val="white"/>
+          <w:lang w:val="en-GB"/>
+        </w:rPr>
+        <w:t>blockSize;</w:t>
       </w:r>
       <w:r>
         <w:rPr>
@@ -2145,7 +1786,6 @@
         </w:rPr>
         <w:t xml:space="preserve"> </w:t>
       </w:r>
-      <w:proofErr w:type="spellStart"/>
       <w:r>
         <w:rPr>
           <w:rFonts w:ascii="Consolas" w:eastAsia="Consolas" w:hAnsi="Consolas" w:cs="Consolas"/>
@@ -2155,24 +1795,14 @@
         </w:rPr>
         <w:t>i</w:t>
       </w:r>
-      <w:proofErr w:type="spellEnd"/>
-      <w:r>
-        <w:rPr>
-          <w:rFonts w:ascii="Consolas" w:eastAsia="Consolas" w:hAnsi="Consolas" w:cs="Consolas"/>
-          <w:color w:val="434F54"/>
-          <w:highlight w:val="white"/>
-          <w:lang w:val="en-GB"/>
-        </w:rPr>
-        <w:t>+</w:t>
-      </w:r>
-      <w:r>
-        <w:rPr>
-          <w:rFonts w:ascii="Consolas" w:eastAsia="Consolas" w:hAnsi="Consolas" w:cs="Consolas"/>
-          <w:color w:val="434F54"/>
-          <w:highlight w:val="white"/>
-          <w:lang w:val="en-GB"/>
-        </w:rPr>
-        <w:t>+</w:t>
+      <w:r>
+        <w:rPr>
+          <w:rFonts w:ascii="Consolas" w:eastAsia="Consolas" w:hAnsi="Consolas" w:cs="Consolas"/>
+          <w:color w:val="434F54"/>
+          <w:highlight w:val="white"/>
+          <w:lang w:val="en-GB"/>
+        </w:rPr>
+        <w:t>++</w:t>
       </w:r>
       <w:r>
         <w:rPr>
@@ -2282,25 +1912,14 @@
         </w:rPr>
         <w:t xml:space="preserve"> &lt; </w:t>
       </w:r>
-      <w:proofErr w:type="spellStart"/>
-      <w:r>
-        <w:rPr>
-          <w:rFonts w:ascii="Consolas" w:eastAsia="Consolas" w:hAnsi="Consolas" w:cs="Consolas"/>
-          <w:color w:val="434F54"/>
-          <w:highlight w:val="white"/>
-          <w:lang w:val="en-GB"/>
-        </w:rPr>
-        <w:t>blockSize</w:t>
-      </w:r>
-      <w:proofErr w:type="spellEnd"/>
-      <w:r>
-        <w:rPr>
-          <w:rFonts w:ascii="Consolas" w:eastAsia="Consolas" w:hAnsi="Consolas" w:cs="Consolas"/>
-          <w:color w:val="434F54"/>
-          <w:highlight w:val="white"/>
-          <w:lang w:val="en-GB"/>
-        </w:rPr>
-        <w:t>;</w:t>
+      <w:r>
+        <w:rPr>
+          <w:rFonts w:ascii="Consolas" w:eastAsia="Consolas" w:hAnsi="Consolas" w:cs="Consolas"/>
+          <w:color w:val="434F54"/>
+          <w:highlight w:val="white"/>
+          <w:lang w:val="en-GB"/>
+        </w:rPr>
+        <w:t>blockSize;</w:t>
       </w:r>
       <w:r>
         <w:rPr>
@@ -2437,25 +2056,14 @@
         </w:rPr>
         <w:t xml:space="preserve"> &lt; </w:t>
       </w:r>
-      <w:proofErr w:type="spellStart"/>
-      <w:r>
-        <w:rPr>
-          <w:rFonts w:ascii="Consolas" w:eastAsia="Consolas" w:hAnsi="Consolas" w:cs="Consolas"/>
-          <w:color w:val="434F54"/>
-          <w:highlight w:val="white"/>
-          <w:lang w:val="en-GB"/>
-        </w:rPr>
-        <w:t>blockSize</w:t>
-      </w:r>
-      <w:proofErr w:type="spellEnd"/>
-      <w:r>
-        <w:rPr>
-          <w:rFonts w:ascii="Consolas" w:eastAsia="Consolas" w:hAnsi="Consolas" w:cs="Consolas"/>
-          <w:color w:val="434F54"/>
-          <w:highlight w:val="white"/>
-          <w:lang w:val="en-GB"/>
-        </w:rPr>
-        <w:t>;</w:t>
+      <w:r>
+        <w:rPr>
+          <w:rFonts w:ascii="Consolas" w:eastAsia="Consolas" w:hAnsi="Consolas" w:cs="Consolas"/>
+          <w:color w:val="434F54"/>
+          <w:highlight w:val="white"/>
+          <w:lang w:val="en-GB"/>
+        </w:rPr>
+        <w:t>blockSize;</w:t>
       </w:r>
       <w:r>
         <w:rPr>
@@ -2466,7 +2074,6 @@
         </w:rPr>
         <w:t xml:space="preserve"> </w:t>
       </w:r>
-      <w:proofErr w:type="spellStart"/>
       <w:r>
         <w:rPr>
           <w:rFonts w:ascii="Consolas" w:eastAsia="Consolas" w:hAnsi="Consolas" w:cs="Consolas"/>
@@ -2485,7 +2092,6 @@
         </w:rPr>
         <w:t>++</w:t>
       </w:r>
-      <w:proofErr w:type="spellEnd"/>
       <w:r>
         <w:rPr>
           <w:rFonts w:ascii="Consolas" w:eastAsia="Consolas" w:hAnsi="Consolas" w:cs="Consolas"/>
@@ -2531,49 +2137,15 @@
         </w:rPr>
         <w:t>C[</w:t>
       </w:r>
-      <w:proofErr w:type="spellStart"/>
-      <w:proofErr w:type="gramStart"/>
-      <w:r>
-        <w:rPr>
-          <w:rFonts w:ascii="Consolas" w:eastAsia="Consolas" w:hAnsi="Consolas" w:cs="Consolas"/>
-          <w:color w:val="434F54"/>
-          <w:highlight w:val="white"/>
-          <w:lang w:val="en-GB"/>
-        </w:rPr>
-        <w:t>i,j</w:t>
-      </w:r>
-      <w:proofErr w:type="spellEnd"/>
-      <w:proofErr w:type="gramEnd"/>
-      <w:r>
-        <w:rPr>
-          <w:rFonts w:ascii="Consolas" w:eastAsia="Consolas" w:hAnsi="Consolas" w:cs="Consolas"/>
-          <w:color w:val="434F54"/>
-          <w:highlight w:val="white"/>
-          <w:lang w:val="en-GB"/>
-        </w:rPr>
-        <w:t>] = C[</w:t>
-      </w:r>
-      <w:proofErr w:type="spellStart"/>
-      <w:r>
-        <w:rPr>
-          <w:rFonts w:ascii="Consolas" w:eastAsia="Consolas" w:hAnsi="Consolas" w:cs="Consolas"/>
-          <w:color w:val="434F54"/>
-          <w:highlight w:val="white"/>
-          <w:lang w:val="en-GB"/>
-        </w:rPr>
-        <w:t>i,j</w:t>
-      </w:r>
-      <w:proofErr w:type="spellEnd"/>
-      <w:r>
-        <w:rPr>
-          <w:rFonts w:ascii="Consolas" w:eastAsia="Consolas" w:hAnsi="Consolas" w:cs="Consolas"/>
-          <w:color w:val="434F54"/>
-          <w:highlight w:val="white"/>
-          <w:lang w:val="en-GB"/>
-        </w:rPr>
-        <w:t>] + A[</w:t>
-      </w:r>
-      <w:proofErr w:type="spellStart"/>
+      <w:r>
+        <w:rPr>
+          <w:rFonts w:ascii="Consolas" w:eastAsia="Consolas" w:hAnsi="Consolas" w:cs="Consolas"/>
+          <w:color w:val="434F54"/>
+          <w:highlight w:val="white"/>
+          <w:lang w:val="en-GB"/>
+        </w:rPr>
+        <w:t>i,j] = C[i,j] + A[</w:t>
+      </w:r>
       <w:r>
         <w:rPr>
           <w:rFonts w:ascii="Consolas" w:eastAsia="Consolas" w:hAnsi="Consolas" w:cs="Consolas"/>
@@ -2583,7 +2155,6 @@
         </w:rPr>
         <w:t>i,k</w:t>
       </w:r>
-      <w:proofErr w:type="spellEnd"/>
       <w:r>
         <w:rPr>
           <w:rFonts w:ascii="Consolas" w:eastAsia="Consolas" w:hAnsi="Consolas" w:cs="Consolas"/>
@@ -2593,7 +2164,6 @@
         </w:rPr>
         <w:t>] * B[</w:t>
       </w:r>
-      <w:proofErr w:type="spellStart"/>
       <w:r>
         <w:rPr>
           <w:rFonts w:ascii="Consolas" w:eastAsia="Consolas" w:hAnsi="Consolas" w:cs="Consolas"/>
@@ -2603,7 +2173,6 @@
         </w:rPr>
         <w:t>k,j</w:t>
       </w:r>
-      <w:proofErr w:type="spellEnd"/>
       <w:r>
         <w:rPr>
           <w:rFonts w:ascii="Consolas" w:eastAsia="Consolas" w:hAnsi="Consolas" w:cs="Consolas"/>
@@ -2933,13 +2502,7 @@
         <w:rPr>
           <w:lang w:val="en-GB"/>
         </w:rPr>
-        <w:t>3</w:t>
-      </w:r>
-      <w:r>
-        <w:rPr>
-          <w:lang w:val="en-GB"/>
-        </w:rPr>
-        <w:t>. Performance Metrics</w:t>
+        <w:t>3. Performance Metrics</w:t>
       </w:r>
     </w:p>
     <w:p>
@@ -2981,21 +2544,7 @@
         <w:rPr>
           <w:lang w:val="en-GB"/>
         </w:rPr>
-        <w:t xml:space="preserve">Time is going to be the main factor we are going to </w:t>
-      </w:r>
-      <w:proofErr w:type="gramStart"/>
-      <w:r>
-        <w:rPr>
-          <w:lang w:val="en-GB"/>
-        </w:rPr>
-        <w:t>look into</w:t>
-      </w:r>
-      <w:proofErr w:type="gramEnd"/>
-      <w:r>
-        <w:rPr>
-          <w:lang w:val="en-GB"/>
-        </w:rPr>
-        <w:t xml:space="preserve"> when it comes to classifying each algorithm’s performance.</w:t>
+        <w:t>Time is going to be the main factor we are going to look into when it comes to classifying each algorithm’s performance.</w:t>
       </w:r>
     </w:p>
     <w:p>
@@ -3407,25 +2956,7 @@
         <w:rPr>
           <w:lang w:val="en-GB"/>
         </w:rPr>
-        <w:t>of different a</w:t>
-      </w:r>
-      <w:r>
-        <w:rPr>
-          <w:lang w:val="en-GB"/>
-        </w:rPr>
-        <w:t>l</w:t>
-      </w:r>
-      <w:r>
-        <w:rPr>
-          <w:lang w:val="en-GB"/>
-        </w:rPr>
-        <w:t>g</w:t>
-      </w:r>
-      <w:r>
-        <w:rPr>
-          <w:lang w:val="en-GB"/>
-        </w:rPr>
-        <w:t>orithms in C++ vs Java</w:t>
+        <w:t>of different algorithms in C++ vs Java</w:t>
       </w:r>
     </w:p>
     <w:p>
@@ -3498,15 +3029,7 @@
           <w:szCs w:val="24"/>
           <w:lang w:val="en-GB"/>
         </w:rPr>
-        <w:t>Here, Naive Multiplication in C++ and Java are compared. As we can see from the graph below, C++ is slightly f</w:t>
-      </w:r>
-      <w:r>
-        <w:rPr>
-          <w:sz w:val="24"/>
-          <w:szCs w:val="24"/>
-          <w:lang w:val="en-GB"/>
-        </w:rPr>
-        <w:t>aster.</w:t>
+        <w:t>Here, Naive Multiplication in C++ and Java are compared. As we can see from the graph below, C++ is slightly faster.</w:t>
       </w:r>
     </w:p>
     <w:p>
@@ -3763,31 +3286,7 @@
         <w:rPr>
           <w:lang w:val="en-GB"/>
         </w:rPr>
-        <w:t>I</w:t>
-      </w:r>
-      <w:r>
-        <w:rPr>
-          <w:lang w:val="en-GB"/>
-        </w:rPr>
-        <w:t>n the graphs below, Na</w:t>
-      </w:r>
-      <w:r>
-        <w:rPr>
-          <w:lang w:val="en-GB"/>
-        </w:rPr>
-        <w:t>ive Multiplication and Line Multiplication are compared in terms of L1 and L2 DCM, Data Cache Misses. It’s c</w:t>
-      </w:r>
-      <w:r>
-        <w:rPr>
-          <w:lang w:val="en-GB"/>
-        </w:rPr>
-        <w:t>l</w:t>
-      </w:r>
-      <w:r>
-        <w:rPr>
-          <w:lang w:val="en-GB"/>
-        </w:rPr>
-        <w:t>ear that Line Multiplication leads to less DCM.</w:t>
+        <w:t>In the graphs below, Naive Multiplication and Line Multiplication are compared in terms of L1 and L2 DCM, Data Cache Misses. It’s clear that Line Multiplication leads to less DCM.</w:t>
       </w:r>
     </w:p>
     <w:p>
@@ -3928,13 +3427,7 @@
         <w:rPr>
           <w:lang w:val="en-GB"/>
         </w:rPr>
-        <w:t>In the graphs below, Line Multiplication and Block Multiplication are compared in terms of L1 an</w:t>
-      </w:r>
-      <w:r>
-        <w:rPr>
-          <w:lang w:val="en-GB"/>
-        </w:rPr>
-        <w:t>d L2 DCM, Data Cache Misses. It’s clear that Block Multiplication leads to less DCM.</w:t>
+        <w:t>In the graphs below, Line Multiplication and Block Multiplication are compared in terms of L1 and L2 DCM, Data Cache Misses. It’s clear that Block Multiplication leads to less DCM.</w:t>
       </w:r>
     </w:p>
     <w:p>
@@ -3964,46 +3457,20 @@
         <w:rPr>
           <w:lang w:val="en-GB"/>
         </w:rPr>
-        <w:t>I</w:t>
-      </w:r>
-      <w:r>
-        <w:rPr>
-          <w:lang w:val="en-GB"/>
-        </w:rPr>
-        <w:t xml:space="preserve">n this project, the main goal was to compare different matrix multiplication algorithms and their efficiency in different types of caches (L1 and L2), </w:t>
-      </w:r>
-      <w:r>
-        <w:rPr>
-          <w:lang w:val="en-GB"/>
-        </w:rPr>
-        <w:t>written in two different programming languages.</w:t>
-      </w:r>
-    </w:p>
-    <w:p>
-      <w:pPr>
-        <w:rPr>
-          <w:lang w:val="en-GB"/>
-        </w:rPr>
-      </w:pPr>
-      <w:r>
-        <w:rPr>
-          <w:lang w:val="en-GB"/>
-        </w:rPr>
-        <w:t xml:space="preserve">As expected, we obtained different results. When it comes to performance, Line Multiplication is </w:t>
-      </w:r>
-      <w:proofErr w:type="gramStart"/>
-      <w:r>
-        <w:rPr>
-          <w:lang w:val="en-GB"/>
-        </w:rPr>
-        <w:t>similar to</w:t>
-      </w:r>
-      <w:proofErr w:type="gramEnd"/>
-      <w:r>
-        <w:rPr>
-          <w:lang w:val="en-GB"/>
-        </w:rPr>
-        <w:t xml:space="preserve"> Block </w:t>
+        <w:t>In this project, the main goal was to compare different matrix multiplication algorithms and their efficiency in different types of caches (L1 and L2), written in two different programming languages.</w:t>
+      </w:r>
+    </w:p>
+    <w:p>
+      <w:pPr>
+        <w:rPr>
+          <w:lang w:val="en-GB"/>
+        </w:rPr>
+      </w:pPr>
+      <w:r>
+        <w:rPr>
+          <w:lang w:val="en-GB"/>
+        </w:rPr>
+        <w:t xml:space="preserve">As expected, we obtained different results. When it comes to performance, Line Multiplication is similar to Block </w:t>
       </w:r>
       <w:r>
         <w:rPr>
@@ -4040,13 +3507,7 @@
         <w:rPr>
           <w:lang w:val="en-GB"/>
         </w:rPr>
-        <w:t>Comparing the results obta</w:t>
-      </w:r>
-      <w:r>
-        <w:rPr>
-          <w:lang w:val="en-GB"/>
-        </w:rPr>
-        <w:t>ined in C and Java</w:t>
+        <w:t>Comparing the results obtained in C and Java</w:t>
       </w:r>
       <w:r>
         <w:rPr>

</xml_diff>